<commit_message>
Move to type_id model for Problems
</commit_message>
<xml_diff>
--- a/assets/icons/Links from Noun Project.docx
+++ b/assets/icons/Links from Noun Project.docx
@@ -1,6 +1,6 @@
 
 <file path=word/document.xml><?xml version="1.0" encoding="utf-8"?>
-<w:document xmlns:wpc="http://schemas.microsoft.com/office/word/2010/wordprocessingCanvas" xmlns:cx="http://schemas.microsoft.com/office/drawing/2014/chartex" xmlns:cx1="http://schemas.microsoft.com/office/drawing/2015/9/8/chartex" xmlns:cx2="http://schemas.microsoft.com/office/drawing/2015/10/21/chartex" xmlns:cx3="http://schemas.microsoft.com/office/drawing/2016/5/9/chartex" xmlns:cx4="http://schemas.microsoft.com/office/drawing/2016/5/10/chartex" xmlns:cx5="http://schemas.microsoft.com/office/drawing/2016/5/11/chartex" xmlns:mc="http://schemas.openxmlformats.org/markup-compatibility/2006" xmlns:o="urn:schemas-microsoft-com:office:office" xmlns:r="http://schemas.openxmlformats.org/officeDocument/2006/relationships" xmlns:m="http://schemas.openxmlformats.org/officeDocument/2006/math" xmlns:v="urn:schemas-microsoft-com:vml" xmlns:wp14="http://schemas.microsoft.com/office/word/2010/wordprocessingDrawing" xmlns:wp="http://schemas.openxmlformats.org/drawingml/2006/wordprocessingDrawing" xmlns:w10="urn:schemas-microsoft-com:office:word" xmlns:w="http://schemas.openxmlformats.org/wordprocessingml/2006/main" xmlns:w14="http://schemas.microsoft.com/office/word/2010/wordml" xmlns:w15="http://schemas.microsoft.com/office/word/2012/wordml" xmlns:w16se="http://schemas.microsoft.com/office/word/2015/wordml/symex" xmlns:wpg="http://schemas.microsoft.com/office/word/2010/wordprocessingGroup" xmlns:wpi="http://schemas.microsoft.com/office/word/2010/wordprocessingInk" xmlns:wne="http://schemas.microsoft.com/office/word/2006/wordml" xmlns:wps="http://schemas.microsoft.com/office/word/2010/wordprocessingShape" mc:Ignorable="w14 w15 w16se wp14">
+<w:document xmlns:wpc="http://schemas.microsoft.com/office/word/2010/wordprocessingCanvas" xmlns:mo="http://schemas.microsoft.com/office/mac/office/2008/main" xmlns:mc="http://schemas.openxmlformats.org/markup-compatibility/2006" xmlns:mv="urn:schemas-microsoft-com:mac:vml" xmlns:o="urn:schemas-microsoft-com:office:office" xmlns:r="http://schemas.openxmlformats.org/officeDocument/2006/relationships" xmlns:m="http://schemas.openxmlformats.org/officeDocument/2006/math" xmlns:v="urn:schemas-microsoft-com:vml" xmlns:wp14="http://schemas.microsoft.com/office/word/2010/wordprocessingDrawing" xmlns:wp="http://schemas.openxmlformats.org/drawingml/2006/wordprocessingDrawing" xmlns:w10="urn:schemas-microsoft-com:office:word" xmlns:w="http://schemas.openxmlformats.org/wordprocessingml/2006/main" xmlns:w14="http://schemas.microsoft.com/office/word/2010/wordml" xmlns:w15="http://schemas.microsoft.com/office/word/2012/wordml" xmlns:wpg="http://schemas.microsoft.com/office/word/2010/wordprocessingGroup" xmlns:wpi="http://schemas.microsoft.com/office/word/2010/wordprocessingInk" xmlns:wne="http://schemas.microsoft.com/office/word/2006/wordml" xmlns:wps="http://schemas.microsoft.com/office/word/2010/wordprocessingShape" mc:Ignorable="w14 w15 wp14">
   <w:body>
     <w:p>
       <w:r>
@@ -8,11 +8,15 @@
       </w:r>
     </w:p>
     <w:p>
-      <w:bookmarkStart w:id="0" w:name="_GoBack"/>
-      <w:bookmarkEnd w:id="0"/>
-    </w:p>
-    <w:p>
-      <w:r>
+      <w:pPr>
+        <w:rPr>
+          <w:b/>
+        </w:rPr>
+      </w:pPr>
+      <w:r>
+        <w:rPr>
+          <w:b/>
+        </w:rPr>
         <w:t>Trash can</w:t>
       </w:r>
     </w:p>
@@ -22,16 +26,36 @@
           <w:rPr>
             <w:rStyle w:val="Hyperlink"/>
           </w:rPr>
-          <w:t>https://thenounproject.com/search/?q=trash%20can&amp;i=754571</w:t>
+          <w:t>http://publicicons.org/rubbish-icon/</w:t>
         </w:r>
       </w:hyperlink>
     </w:p>
     <w:p>
       <w:r>
+        <w:t>(public domain)</w:t>
+      </w:r>
+    </w:p>
+    <w:p/>
+    <w:p>
+      <w:pPr>
+        <w:rPr>
+          <w:b/>
+        </w:rPr>
+      </w:pPr>
+      <w:r>
+        <w:rPr>
+          <w:b/>
+        </w:rPr>
         <w:t>Graffiti</w:t>
       </w:r>
     </w:p>
     <w:p>
+      <w:pPr>
+        <w:rPr>
+          <w:color w:val="0563C1" w:themeColor="hyperlink"/>
+          <w:u w:val="single"/>
+        </w:rPr>
+      </w:pPr>
       <w:hyperlink r:id="rId5" w:history="1">
         <w:r>
           <w:rPr>
@@ -43,7 +67,21 @@
     </w:p>
     <w:p>
       <w:r>
-        <w:t xml:space="preserve">Fire Hydrant </w:t>
+        <w:t>(public domain)</w:t>
+      </w:r>
+    </w:p>
+    <w:p/>
+    <w:p>
+      <w:pPr>
+        <w:rPr>
+          <w:b/>
+        </w:rPr>
+      </w:pPr>
+      <w:r>
+        <w:rPr>
+          <w:b/>
+        </w:rPr>
+        <w:t>Street Light</w:t>
       </w:r>
     </w:p>
     <w:p>
@@ -52,13 +90,27 @@
           <w:rPr>
             <w:rStyle w:val="Hyperlink"/>
           </w:rPr>
-          <w:t>https://thenounproject.com/search/?q=graffiti&amp;i=6280</w:t>
+          <w:t>https://thenounproject.com/term/light-bulb/16613/</w:t>
         </w:r>
       </w:hyperlink>
     </w:p>
     <w:p>
       <w:r>
-        <w:t>Street Light</w:t>
+        <w:t>(public domain)</w:t>
+      </w:r>
+    </w:p>
+    <w:p/>
+    <w:p>
+      <w:pPr>
+        <w:rPr>
+          <w:b/>
+        </w:rPr>
+      </w:pPr>
+      <w:r>
+        <w:rPr>
+          <w:b/>
+        </w:rPr>
+        <w:t xml:space="preserve">Noise complaint </w:t>
       </w:r>
     </w:p>
     <w:p>
@@ -67,13 +119,30 @@
           <w:rPr>
             <w:rStyle w:val="Hyperlink"/>
           </w:rPr>
-          <w:t>https://thenounproject.com/search/?q=street%20light&amp;i=567804</w:t>
+          <w:t>https://thenounproject.com/term/speech/1202/</w:t>
         </w:r>
       </w:hyperlink>
     </w:p>
     <w:p>
       <w:r>
-        <w:t xml:space="preserve">Noise complaint </w:t>
+        <w:t>(public domain)</w:t>
+      </w:r>
+    </w:p>
+    <w:p>
+      <w:bookmarkStart w:id="0" w:name="_GoBack"/>
+      <w:bookmarkEnd w:id="0"/>
+    </w:p>
+    <w:p>
+      <w:pPr>
+        <w:rPr>
+          <w:b/>
+        </w:rPr>
+      </w:pPr>
+      <w:r>
+        <w:rPr>
+          <w:b/>
+        </w:rPr>
+        <w:t>Pothole</w:t>
       </w:r>
     </w:p>
     <w:p>
@@ -82,13 +151,27 @@
           <w:rPr>
             <w:rStyle w:val="Hyperlink"/>
           </w:rPr>
-          <w:t>https://thenounproject.com/search/?q=noise%20complaint&amp;i=858951</w:t>
+          <w:t>https://thenounproject.com/search/?q=pothole&amp;i=753</w:t>
         </w:r>
       </w:hyperlink>
     </w:p>
     <w:p>
       <w:r>
-        <w:t>Pothole</w:t>
+        <w:t>(public domain)</w:t>
+      </w:r>
+    </w:p>
+    <w:p/>
+    <w:p>
+      <w:pPr>
+        <w:rPr>
+          <w:b/>
+        </w:rPr>
+      </w:pPr>
+      <w:r>
+        <w:rPr>
+          <w:b/>
+        </w:rPr>
+        <w:t>Other</w:t>
       </w:r>
     </w:p>
     <w:p>
@@ -97,27 +180,15 @@
           <w:rPr>
             <w:rStyle w:val="Hyperlink"/>
           </w:rPr>
-          <w:t>https://thenounproject.com/search/?q=pothole&amp;i=540186</w:t>
+          <w:t>https://thenounproject.com/term/alert/11062/</w:t>
         </w:r>
       </w:hyperlink>
     </w:p>
     <w:p>
       <w:r>
-        <w:t>Other</w:t>
-      </w:r>
-    </w:p>
-    <w:p>
-      <w:hyperlink r:id="rId10" w:history="1">
-        <w:r>
-          <w:rPr>
-            <w:rStyle w:val="Hyperlink"/>
-          </w:rPr>
-          <w:t>https://thenounproject.com/term/alert/1014318/</w:t>
-        </w:r>
-      </w:hyperlink>
-    </w:p>
-    <w:p/>
-    <w:p/>
+        <w:t>(public domain)</w:t>
+      </w:r>
+    </w:p>
     <w:sectPr>
       <w:pgSz w:w="12240" w:h="15840"/>
       <w:pgMar w:top="1440" w:right="1440" w:bottom="1440" w:left="1440" w:header="720" w:footer="720" w:gutter="0"/>
@@ -129,7 +200,7 @@
 </file>
 
 <file path=word/styles.xml><?xml version="1.0" encoding="utf-8"?>
-<w:styles xmlns:mc="http://schemas.openxmlformats.org/markup-compatibility/2006" xmlns:r="http://schemas.openxmlformats.org/officeDocument/2006/relationships" xmlns:w="http://schemas.openxmlformats.org/wordprocessingml/2006/main" xmlns:w14="http://schemas.microsoft.com/office/word/2010/wordml" xmlns:w15="http://schemas.microsoft.com/office/word/2012/wordml" xmlns:w16se="http://schemas.microsoft.com/office/word/2015/wordml/symex" mc:Ignorable="w14 w15 w16se">
+<w:styles xmlns:mc="http://schemas.openxmlformats.org/markup-compatibility/2006" xmlns:r="http://schemas.openxmlformats.org/officeDocument/2006/relationships" xmlns:w="http://schemas.openxmlformats.org/wordprocessingml/2006/main" xmlns:w14="http://schemas.microsoft.com/office/word/2010/wordml" xmlns:w15="http://schemas.microsoft.com/office/word/2012/wordml" mc:Ignorable="w14 w15">
   <w:docDefaults>
     <w:rPrDefault>
       <w:rPr>
@@ -145,7 +216,7 @@
       </w:pPr>
     </w:pPrDefault>
   </w:docDefaults>
-  <w:latentStyles w:defLockedState="0" w:defUIPriority="99" w:defSemiHidden="0" w:defUnhideWhenUsed="0" w:defQFormat="0" w:count="374">
+  <w:latentStyles w:defLockedState="0" w:defUIPriority="99" w:defSemiHidden="0" w:defUnhideWhenUsed="0" w:defQFormat="0" w:count="382">
     <w:lsdException w:name="Normal" w:uiPriority="0" w:qFormat="1"/>
     <w:lsdException w:name="heading 1" w:uiPriority="9" w:qFormat="1"/>
     <w:lsdException w:name="heading 2" w:semiHidden="1" w:uiPriority="9" w:unhideWhenUsed="1" w:qFormat="1"/>
@@ -251,6 +322,7 @@
     <w:lsdException w:name="HTML Sample" w:semiHidden="1" w:unhideWhenUsed="1"/>
     <w:lsdException w:name="HTML Typewriter" w:semiHidden="1" w:unhideWhenUsed="1"/>
     <w:lsdException w:name="HTML Variable" w:semiHidden="1" w:unhideWhenUsed="1"/>
+    <w:lsdException w:name="Normal Table" w:semiHidden="1" w:unhideWhenUsed="1"/>
     <w:lsdException w:name="annotation subject" w:semiHidden="1" w:unhideWhenUsed="1"/>
     <w:lsdException w:name="No List" w:semiHidden="1" w:unhideWhenUsed="1"/>
     <w:lsdException w:name="Outline List 1" w:semiHidden="1" w:unhideWhenUsed="1"/>
@@ -295,6 +367,7 @@
     <w:lsdException w:name="Table Professional" w:semiHidden="1" w:unhideWhenUsed="1"/>
     <w:lsdException w:name="Table Subtle 1" w:semiHidden="1" w:unhideWhenUsed="1"/>
     <w:lsdException w:name="Table Subtle 2" w:semiHidden="1" w:unhideWhenUsed="1"/>
+    <w:lsdException w:name="Table Web 1" w:semiHidden="1" w:unhideWhenUsed="1"/>
     <w:lsdException w:name="Table Web 2" w:semiHidden="1" w:unhideWhenUsed="1"/>
     <w:lsdException w:name="Table Web 3" w:semiHidden="1" w:unhideWhenUsed="1"/>
     <w:lsdException w:name="Balloon Text" w:semiHidden="1" w:unhideWhenUsed="1"/>
@@ -517,11 +590,11 @@
     <w:lsdException w:name="List Table 7 Colorful Accent 6" w:uiPriority="52"/>
     <w:lsdException w:name="Mention" w:semiHidden="1" w:unhideWhenUsed="1"/>
     <w:lsdException w:name="Smart Hyperlink" w:semiHidden="1" w:unhideWhenUsed="1"/>
-    <w:lsdException w:name="Hashtag" w:semiHidden="1" w:unhideWhenUsed="1"/>
   </w:latentStyles>
   <w:style w:type="paragraph" w:default="1" w:styleId="Normal">
     <w:name w:val="Normal"/>
     <w:qFormat/>
+    <w:rsid w:val="006C6D2B"/>
   </w:style>
   <w:style w:type="character" w:default="1" w:styleId="DefaultParagraphFont">
     <w:name w:val="Default Paragraph Font"/>
@@ -558,6 +631,18 @@
     <w:rsid w:val="00323643"/>
     <w:rPr>
       <w:color w:val="0563C1" w:themeColor="hyperlink"/>
+      <w:u w:val="single"/>
+    </w:rPr>
+  </w:style>
+  <w:style w:type="character" w:styleId="FollowedHyperlink">
+    <w:name w:val="FollowedHyperlink"/>
+    <w:basedOn w:val="DefaultParagraphFont"/>
+    <w:uiPriority w:val="99"/>
+    <w:semiHidden/>
+    <w:unhideWhenUsed/>
+    <w:rsid w:val="00D05AE6"/>
+    <w:rPr>
+      <w:color w:val="954F72" w:themeColor="followedHyperlink"/>
       <w:u w:val="single"/>
     </w:rPr>
   </w:style>

</xml_diff>